<commit_message>
build formula 3rd times
</commit_message>
<xml_diff>
--- a/公式编辑文档.docx
+++ b/公式编辑文档.docx
@@ -5,7 +5,7 @@
     <w:p>
       <w:pPr>
         <w:rPr>
-          <w:rFonts w:hint="eastAsia" w:eastAsiaTheme="minorEastAsia"/>
+          <w:rFonts w:hint="default" w:eastAsiaTheme="minorEastAsia"/>
           <w:lang w:val="en-US" w:eastAsia="zh-CN"/>
         </w:rPr>
       </w:pPr>
@@ -17,6 +17,7 @@
         </w:rPr>
         <w:object>
           <v:shape id="_x0000_i1025" o:spt="75" type="#_x0000_t75" style="height:19pt;width:26pt;" o:ole="t" filled="f" o:preferrelative="t" stroked="f" coordsize="21600,21600">
+            <v:path/>
             <v:fill on="f" focussize="0,0"/>
             <v:stroke on="f"/>
             <v:imagedata r:id="rId5" o:title=""/>
@@ -29,22 +30,32 @@
           </o:OLEObject>
         </w:object>
       </w:r>
-    </w:p>
-    <w:p>
-      <w:pPr>
-        <w:rPr>
-          <w:rFonts w:hint="eastAsia" w:eastAsiaTheme="minorEastAsia"/>
-          <w:lang w:val="en-US" w:eastAsia="zh-CN"/>
-        </w:rPr>
-      </w:pPr>
-      <w:r>
-        <w:rPr>
-          <w:rFonts w:hint="eastAsia" w:eastAsiaTheme="minorEastAsia"/>
+      <w:r>
+        <w:rPr>
+          <w:rFonts w:hint="eastAsia"/>
           <w:position w:val="-14"/>
           <w:lang w:val="en-US" w:eastAsia="zh-CN"/>
         </w:rPr>
-        <w:object>
-          <v:shape id="_x0000_i1034" o:spt="75" type="#_x0000_t75" style="height:19pt;width:26pt;" o:ole="t" filled="f" o:preferrelative="t" stroked="f" coordsize="21600,21600">
+        <w:t xml:space="preserve">    </w:t>
+      </w:r>
+      <w:bookmarkStart w:id="0" w:name="_GoBack"/>
+      <w:bookmarkEnd w:id="0"/>
+    </w:p>
+    <w:p>
+      <w:pPr>
+        <w:rPr>
+          <w:rFonts w:hint="eastAsia" w:eastAsiaTheme="minorEastAsia"/>
+          <w:lang w:val="en-US" w:eastAsia="zh-CN"/>
+        </w:rPr>
+      </w:pPr>
+      <w:r>
+        <w:rPr>
+          <w:rFonts w:hint="eastAsia" w:eastAsiaTheme="minorEastAsia"/>
+          <w:position w:val="-14"/>
+          <w:lang w:val="en-US" w:eastAsia="zh-CN"/>
+        </w:rPr>
+        <w:object>
+          <v:shape id="_x0000_i1026" o:spt="75" type="#_x0000_t75" style="height:19pt;width:26pt;" o:ole="t" filled="f" o:preferrelative="t" stroked="f" coordsize="21600,21600">
             <v:path/>
             <v:fill on="f" focussize="0,0"/>
             <v:stroke on="f"/>
@@ -53,7 +64,7 @@
             <w10:wrap type="none"/>
             <w10:anchorlock/>
           </v:shape>
-          <o:OLEObject Type="Embed" ProgID="Equation.KSEE3" ShapeID="_x0000_i1034" DrawAspect="Content" ObjectID="_1468075726" r:id="rId6">
+          <o:OLEObject Type="Embed" ProgID="Equation.KSEE3" ShapeID="_x0000_i1026" DrawAspect="Content" ObjectID="_1468075726" r:id="rId6">
             <o:LockedField>false</o:LockedField>
           </o:OLEObject>
         </w:object>
@@ -73,7 +84,8 @@
           <w:lang w:val="en-US" w:eastAsia="zh-CN"/>
         </w:rPr>
         <w:object>
-          <v:shape id="_x0000_i1026" o:spt="75" type="#_x0000_t75" style="height:19pt;width:26pt;" o:ole="t" filled="f" o:preferrelative="t" stroked="f" coordsize="21600,21600">
+          <v:shape id="_x0000_i1027" o:spt="75" type="#_x0000_t75" style="height:19pt;width:26pt;" o:ole="t" filled="f" o:preferrelative="t" stroked="f" coordsize="21600,21600">
+            <v:path/>
             <v:fill on="f" focussize="0,0"/>
             <v:stroke on="f"/>
             <v:imagedata r:id="rId9" o:title=""/>
@@ -81,7 +93,7 @@
             <w10:wrap type="none"/>
             <w10:anchorlock/>
           </v:shape>
-          <o:OLEObject Type="Embed" ProgID="Equation.KSEE3" ShapeID="_x0000_i1026" DrawAspect="Content" ObjectID="_1468075727" r:id="rId8">
+          <o:OLEObject Type="Embed" ProgID="Equation.KSEE3" ShapeID="_x0000_i1027" DrawAspect="Content" ObjectID="_1468075727" r:id="rId8">
             <o:LockedField>false</o:LockedField>
           </o:OLEObject>
         </w:object>
@@ -101,7 +113,8 @@
           <w:lang w:val="en-US" w:eastAsia="zh-CN"/>
         </w:rPr>
         <w:object>
-          <v:shape id="_x0000_i1027" o:spt="75" type="#_x0000_t75" style="height:19pt;width:30pt;" o:ole="t" filled="f" o:preferrelative="t" stroked="f" coordsize="21600,21600">
+          <v:shape id="_x0000_i1028" o:spt="75" type="#_x0000_t75" style="height:19pt;width:30pt;" o:ole="t" filled="f" o:preferrelative="t" stroked="f" coordsize="21600,21600">
+            <v:path/>
             <v:fill on="f" focussize="0,0"/>
             <v:stroke on="f"/>
             <v:imagedata r:id="rId11" o:title=""/>
@@ -109,7 +122,7 @@
             <w10:wrap type="none"/>
             <w10:anchorlock/>
           </v:shape>
-          <o:OLEObject Type="Embed" ProgID="Equation.KSEE3" ShapeID="_x0000_i1027" DrawAspect="Content" ObjectID="_1468075728" r:id="rId10">
+          <o:OLEObject Type="Embed" ProgID="Equation.KSEE3" ShapeID="_x0000_i1028" DrawAspect="Content" ObjectID="_1468075728" r:id="rId10">
             <o:LockedField>false</o:LockedField>
           </o:OLEObject>
         </w:object>
@@ -129,7 +142,7 @@
           <w:lang w:val="en-US" w:eastAsia="zh-CN"/>
         </w:rPr>
         <w:object>
-          <v:shape id="_x0000_i1044" o:spt="75" alt="" type="#_x0000_t75" style="height:18pt;width:29pt;" o:ole="t" filled="f" o:preferrelative="t" stroked="f" coordsize="21600,21600">
+          <v:shape id="_x0000_i1029" o:spt="75" type="#_x0000_t75" style="height:18pt;width:29pt;" o:ole="t" filled="f" o:preferrelative="t" stroked="f" coordsize="21600,21600">
             <v:path/>
             <v:fill on="f" focussize="0,0"/>
             <v:stroke on="f"/>
@@ -138,7 +151,7 @@
             <w10:wrap type="none"/>
             <w10:anchorlock/>
           </v:shape>
-          <o:OLEObject Type="Embed" ProgID="Equation.KSEE3" ShapeID="_x0000_i1044" DrawAspect="Content" ObjectID="_1468075729" r:id="rId12">
+          <o:OLEObject Type="Embed" ProgID="Equation.KSEE3" ShapeID="_x0000_i1029" DrawAspect="Content" ObjectID="_1468075729" r:id="rId12">
             <o:LockedField>false</o:LockedField>
           </o:OLEObject>
         </w:object>
@@ -158,7 +171,7 @@
           <w:lang w:val="en-US" w:eastAsia="zh-CN"/>
         </w:rPr>
         <w:object>
-          <v:shape id="_x0000_i1043" o:spt="75" alt="" type="#_x0000_t75" style="height:16pt;width:21pt;" o:ole="t" filled="f" o:preferrelative="t" stroked="f" coordsize="21600,21600">
+          <v:shape id="_x0000_i1030" o:spt="75" type="#_x0000_t75" style="height:16pt;width:21pt;" o:ole="t" filled="f" o:preferrelative="t" stroked="f" coordsize="21600,21600">
             <v:path/>
             <v:fill on="f" focussize="0,0"/>
             <v:stroke on="f"/>
@@ -167,7 +180,7 @@
             <w10:wrap type="none"/>
             <w10:anchorlock/>
           </v:shape>
-          <o:OLEObject Type="Embed" ProgID="Equation.KSEE3" ShapeID="_x0000_i1043" DrawAspect="Content" ObjectID="_1468075730" r:id="rId14">
+          <o:OLEObject Type="Embed" ProgID="Equation.KSEE3" ShapeID="_x0000_i1030" DrawAspect="Content" ObjectID="_1468075730" r:id="rId14">
             <o:LockedField>false</o:LockedField>
           </o:OLEObject>
         </w:object>
@@ -187,7 +200,7 @@
           <w:lang w:val="en-US" w:eastAsia="zh-CN"/>
         </w:rPr>
         <w:object>
-          <v:shape id="_x0000_i1028" o:spt="75" alt="" type="#_x0000_t75" style="height:19pt;width:26pt;" o:ole="t" filled="f" o:preferrelative="t" stroked="f" coordsize="21600,21600">
+          <v:shape id="_x0000_i1031" o:spt="75" type="#_x0000_t75" style="height:19pt;width:26pt;" o:ole="t" filled="f" o:preferrelative="t" stroked="f" coordsize="21600,21600">
             <v:path/>
             <v:fill on="f" focussize="0,0"/>
             <v:stroke on="f"/>
@@ -196,7 +209,7 @@
             <w10:wrap type="none"/>
             <w10:anchorlock/>
           </v:shape>
-          <o:OLEObject Type="Embed" ProgID="Equation.KSEE3" ShapeID="_x0000_i1028" DrawAspect="Content" ObjectID="_1468075731" r:id="rId16">
+          <o:OLEObject Type="Embed" ProgID="Equation.KSEE3" ShapeID="_x0000_i1031" DrawAspect="Content" ObjectID="_1468075731" r:id="rId16">
             <o:LockedField>false</o:LockedField>
           </o:OLEObject>
         </w:object>
@@ -216,7 +229,7 @@
           <w:lang w:val="en-US" w:eastAsia="zh-CN"/>
         </w:rPr>
         <w:object>
-          <v:shape id="_x0000_i1038" o:spt="75" alt="" type="#_x0000_t75" style="height:19pt;width:26pt;" o:ole="t" filled="f" o:preferrelative="t" stroked="f" coordsize="21600,21600">
+          <v:shape id="_x0000_i1032" o:spt="75" type="#_x0000_t75" style="height:19pt;width:26pt;" o:ole="t" filled="f" o:preferrelative="t" stroked="f" coordsize="21600,21600">
             <v:path/>
             <v:fill on="f" focussize="0,0"/>
             <v:stroke on="f"/>
@@ -225,7 +238,7 @@
             <w10:wrap type="none"/>
             <w10:anchorlock/>
           </v:shape>
-          <o:OLEObject Type="Embed" ProgID="Equation.KSEE3" ShapeID="_x0000_i1038" DrawAspect="Content" ObjectID="_1468075732" r:id="rId18">
+          <o:OLEObject Type="Embed" ProgID="Equation.KSEE3" ShapeID="_x0000_i1032" DrawAspect="Content" ObjectID="_1468075732" r:id="rId18">
             <o:LockedField>false</o:LockedField>
           </o:OLEObject>
         </w:object>
@@ -245,7 +258,7 @@
           <w:lang w:val="en-US" w:eastAsia="zh-CN"/>
         </w:rPr>
         <w:object>
-          <v:shape id="_x0000_i1029" o:spt="75" alt="" type="#_x0000_t75" style="height:19pt;width:26pt;" o:ole="t" filled="f" o:preferrelative="t" stroked="f" coordsize="21600,21600">
+          <v:shape id="_x0000_i1033" o:spt="75" type="#_x0000_t75" style="height:19pt;width:26pt;" o:ole="t" filled="f" o:preferrelative="t" stroked="f" coordsize="21600,21600">
             <v:path/>
             <v:fill on="f" focussize="0,0"/>
             <v:stroke on="f"/>
@@ -254,7 +267,7 @@
             <w10:wrap type="none"/>
             <w10:anchorlock/>
           </v:shape>
-          <o:OLEObject Type="Embed" ProgID="Equation.KSEE3" ShapeID="_x0000_i1029" DrawAspect="Content" ObjectID="_1468075733" r:id="rId20">
+          <o:OLEObject Type="Embed" ProgID="Equation.KSEE3" ShapeID="_x0000_i1033" DrawAspect="Content" ObjectID="_1468075733" r:id="rId20">
             <o:LockedField>false</o:LockedField>
           </o:OLEObject>
         </w:object>
@@ -274,7 +287,7 @@
           <w:lang w:val="en-US" w:eastAsia="zh-CN"/>
         </w:rPr>
         <w:object>
-          <v:shape id="_x0000_i1035" o:spt="75" alt="" type="#_x0000_t75" style="height:19pt;width:22pt;" o:ole="t" filled="f" o:preferrelative="t" stroked="f" coordsize="21600,21600">
+          <v:shape id="_x0000_i1034" o:spt="75" type="#_x0000_t75" style="height:19pt;width:22pt;" o:ole="t" filled="f" o:preferrelative="t" stroked="f" coordsize="21600,21600">
             <v:path/>
             <v:fill on="f" focussize="0,0"/>
             <v:stroke on="f"/>
@@ -283,7 +296,7 @@
             <w10:wrap type="none"/>
             <w10:anchorlock/>
           </v:shape>
-          <o:OLEObject Type="Embed" ProgID="Equation.KSEE3" ShapeID="_x0000_i1035" DrawAspect="Content" ObjectID="_1468075734" r:id="rId22">
+          <o:OLEObject Type="Embed" ProgID="Equation.KSEE3" ShapeID="_x0000_i1034" DrawAspect="Content" ObjectID="_1468075734" r:id="rId22">
             <o:LockedField>false</o:LockedField>
           </o:OLEObject>
         </w:object>
@@ -303,7 +316,7 @@
           <w:lang w:val="en-US" w:eastAsia="zh-CN"/>
         </w:rPr>
         <w:object>
-          <v:shape id="_x0000_i1037" o:spt="75" alt="" type="#_x0000_t75" style="height:19pt;width:24.95pt;" o:ole="t" filled="f" o:preferrelative="t" stroked="f" coordsize="21600,21600">
+          <v:shape id="_x0000_i1035" o:spt="75" type="#_x0000_t75" style="height:19pt;width:24.95pt;" o:ole="t" filled="f" o:preferrelative="t" stroked="f" coordsize="21600,21600">
             <v:path/>
             <v:fill on="f" focussize="0,0"/>
             <v:stroke on="f"/>
@@ -312,7 +325,7 @@
             <w10:wrap type="none"/>
             <w10:anchorlock/>
           </v:shape>
-          <o:OLEObject Type="Embed" ProgID="Equation.KSEE3" ShapeID="_x0000_i1037" DrawAspect="Content" ObjectID="_1468075735" r:id="rId24">
+          <o:OLEObject Type="Embed" ProgID="Equation.KSEE3" ShapeID="_x0000_i1035" DrawAspect="Content" ObjectID="_1468075735" r:id="rId24">
             <o:LockedField>false</o:LockedField>
           </o:OLEObject>
         </w:object>
@@ -332,7 +345,7 @@
           <w:lang w:val="en-US" w:eastAsia="zh-CN"/>
         </w:rPr>
         <w:object>
-          <v:shape id="_x0000_i1032" o:spt="75" type="#_x0000_t75" style="height:18pt;width:15pt;" o:ole="t" filled="f" o:preferrelative="t" stroked="f" coordsize="21600,21600">
+          <v:shape id="_x0000_i1036" o:spt="75" type="#_x0000_t75" style="height:18pt;width:15pt;" o:ole="t" filled="f" o:preferrelative="t" stroked="f" coordsize="21600,21600">
             <v:path/>
             <v:fill on="f" focussize="0,0"/>
             <v:stroke on="f"/>
@@ -341,7 +354,7 @@
             <w10:wrap type="none"/>
             <w10:anchorlock/>
           </v:shape>
-          <o:OLEObject Type="Embed" ProgID="Equation.KSEE3" ShapeID="_x0000_i1032" DrawAspect="Content" ObjectID="_1468075736" r:id="rId26">
+          <o:OLEObject Type="Embed" ProgID="Equation.KSEE3" ShapeID="_x0000_i1036" DrawAspect="Content" ObjectID="_1468075736" r:id="rId26">
             <o:LockedField>false</o:LockedField>
           </o:OLEObject>
         </w:object>
@@ -361,7 +374,7 @@
           <w:lang w:val="en-US" w:eastAsia="zh-CN"/>
         </w:rPr>
         <w:object>
-          <v:shape id="_x0000_i1039" o:spt="75" alt="" type="#_x0000_t75" style="height:17pt;width:15pt;" o:ole="t" filled="f" o:preferrelative="t" stroked="f" coordsize="21600,21600">
+          <v:shape id="_x0000_i1037" o:spt="75" type="#_x0000_t75" style="height:17pt;width:15pt;" o:ole="t" filled="f" o:preferrelative="t" stroked="f" coordsize="21600,21600">
             <v:path/>
             <v:fill on="f" focussize="0,0"/>
             <v:stroke on="f"/>
@@ -370,7 +383,7 @@
             <w10:wrap type="none"/>
             <w10:anchorlock/>
           </v:shape>
-          <o:OLEObject Type="Embed" ProgID="Equation.KSEE3" ShapeID="_x0000_i1039" DrawAspect="Content" ObjectID="_1468075737" r:id="rId28">
+          <o:OLEObject Type="Embed" ProgID="Equation.KSEE3" ShapeID="_x0000_i1037" DrawAspect="Content" ObjectID="_1468075737" r:id="rId28">
             <o:LockedField>false</o:LockedField>
           </o:OLEObject>
         </w:object>
@@ -390,7 +403,7 @@
           <w:lang w:val="en-US" w:eastAsia="zh-CN"/>
         </w:rPr>
         <w:object>
-          <v:shape id="_x0000_i1040" o:spt="75" alt="" type="#_x0000_t75" style="height:11pt;width:10pt;" o:ole="t" filled="f" o:preferrelative="t" stroked="f" coordsize="21600,21600">
+          <v:shape id="_x0000_i1038" o:spt="75" type="#_x0000_t75" style="height:11pt;width:10pt;" o:ole="t" filled="f" o:preferrelative="t" stroked="f" coordsize="21600,21600">
             <v:path/>
             <v:fill on="f" focussize="0,0"/>
             <v:stroke on="f"/>
@@ -399,7 +412,7 @@
             <w10:wrap type="none"/>
             <w10:anchorlock/>
           </v:shape>
-          <o:OLEObject Type="Embed" ProgID="Equation.KSEE3" ShapeID="_x0000_i1040" DrawAspect="Content" ObjectID="_1468075738" r:id="rId30">
+          <o:OLEObject Type="Embed" ProgID="Equation.KSEE3" ShapeID="_x0000_i1038" DrawAspect="Content" ObjectID="_1468075738" r:id="rId30">
             <o:LockedField>false</o:LockedField>
           </o:OLEObject>
         </w:object>
@@ -419,7 +432,7 @@
           <w:lang w:val="en-US" w:eastAsia="zh-CN"/>
         </w:rPr>
         <w:object>
-          <v:shape id="_x0000_i1041" o:spt="75" alt="" type="#_x0000_t75" style="height:18pt;width:17pt;" o:ole="t" filled="f" o:preferrelative="t" stroked="f" coordsize="21600,21600">
+          <v:shape id="_x0000_i1039" o:spt="75" type="#_x0000_t75" style="height:18pt;width:17pt;" o:ole="t" filled="f" o:preferrelative="t" stroked="f" coordsize="21600,21600">
             <v:path/>
             <v:fill on="f" focussize="0,0"/>
             <v:stroke on="f"/>
@@ -428,20 +441,19 @@
             <w10:wrap type="none"/>
             <w10:anchorlock/>
           </v:shape>
-          <o:OLEObject Type="Embed" ProgID="Equation.KSEE3" ShapeID="_x0000_i1041" DrawAspect="Content" ObjectID="_1468075739" r:id="rId32">
-            <o:LockedField>false</o:LockedField>
-          </o:OLEObject>
-        </w:object>
-      </w:r>
-    </w:p>
-    <w:p>
-      <w:pPr>
-        <w:rPr>
-          <w:rFonts w:hint="eastAsia" w:eastAsiaTheme="minorEastAsia"/>
-          <w:lang w:val="en-US" w:eastAsia="zh-CN"/>
-        </w:rPr>
-      </w:pPr>
-      <w:bookmarkStart w:id="0" w:name="_GoBack"/>
+          <o:OLEObject Type="Embed" ProgID="Equation.KSEE3" ShapeID="_x0000_i1039" DrawAspect="Content" ObjectID="_1468075739" r:id="rId32">
+            <o:LockedField>false</o:LockedField>
+          </o:OLEObject>
+        </w:object>
+      </w:r>
+    </w:p>
+    <w:p>
+      <w:pPr>
+        <w:rPr>
+          <w:rFonts w:hint="eastAsia" w:eastAsiaTheme="minorEastAsia"/>
+          <w:lang w:val="en-US" w:eastAsia="zh-CN"/>
+        </w:rPr>
+      </w:pPr>
       <w:r>
         <w:rPr>
           <w:rFonts w:hint="eastAsia" w:eastAsiaTheme="minorEastAsia"/>
@@ -449,7 +461,7 @@
           <w:lang w:val="en-US" w:eastAsia="zh-CN"/>
         </w:rPr>
         <w:object>
-          <v:shape id="_x0000_i1057" o:spt="75" type="#_x0000_t75" style="height:17pt;width:18pt;" o:ole="t" filled="f" o:preferrelative="t" stroked="f" coordsize="21600,21600">
+          <v:shape id="_x0000_i1040" o:spt="75" type="#_x0000_t75" style="height:17pt;width:18pt;" o:ole="t" filled="f" o:preferrelative="t" stroked="f" coordsize="21600,21600">
             <v:path/>
             <v:fill on="f" focussize="0,0"/>
             <v:stroke on="f"/>
@@ -458,12 +470,11 @@
             <w10:wrap type="none"/>
             <w10:anchorlock/>
           </v:shape>
-          <o:OLEObject Type="Embed" ProgID="Equation.KSEE3" ShapeID="_x0000_i1057" DrawAspect="Content" ObjectID="_1468075740" r:id="rId34">
-            <o:LockedField>false</o:LockedField>
-          </o:OLEObject>
-        </w:object>
-      </w:r>
-      <w:bookmarkEnd w:id="0"/>
+          <o:OLEObject Type="Embed" ProgID="Equation.KSEE3" ShapeID="_x0000_i1040" DrawAspect="Content" ObjectID="_1468075740" r:id="rId34">
+            <o:LockedField>false</o:LockedField>
+          </o:OLEObject>
+        </w:object>
+      </w:r>
     </w:p>
     <w:p>
       <w:pPr>
@@ -479,7 +490,7 @@
           <w:lang w:val="en-US" w:eastAsia="zh-CN"/>
         </w:rPr>
         <w:object>
-          <v:shape id="_x0000_i1054" o:spt="75" alt="" type="#_x0000_t75" style="height:16pt;width:24pt;" o:ole="t" filled="f" o:preferrelative="t" stroked="f" coordsize="21600,21600">
+          <v:shape id="_x0000_i1041" o:spt="75" type="#_x0000_t75" style="height:16pt;width:24pt;" o:ole="t" filled="f" o:preferrelative="t" stroked="f" coordsize="21600,21600">
             <v:path/>
             <v:fill on="f" focussize="0,0"/>
             <v:stroke on="f"/>
@@ -488,7 +499,7 @@
             <w10:wrap type="none"/>
             <w10:anchorlock/>
           </v:shape>
-          <o:OLEObject Type="Embed" ProgID="Equation.KSEE3" ShapeID="_x0000_i1054" DrawAspect="Content" ObjectID="_1468075741" r:id="rId36">
+          <o:OLEObject Type="Embed" ProgID="Equation.KSEE3" ShapeID="_x0000_i1041" DrawAspect="Content" ObjectID="_1468075741" r:id="rId36">
             <o:LockedField>false</o:LockedField>
           </o:OLEObject>
         </w:object>
@@ -508,7 +519,7 @@
           <w:lang w:val="en-US" w:eastAsia="zh-CN"/>
         </w:rPr>
         <w:object>
-          <v:shape id="_x0000_i1053" o:spt="75" alt="" type="#_x0000_t75" style="height:17pt;width:15pt;" o:ole="t" filled="f" o:preferrelative="t" stroked="f" coordsize="21600,21600">
+          <v:shape id="_x0000_i1042" o:spt="75" type="#_x0000_t75" style="height:17pt;width:15pt;" o:ole="t" filled="f" o:preferrelative="t" stroked="f" coordsize="21600,21600">
             <v:path/>
             <v:fill on="f" focussize="0,0"/>
             <v:stroke on="f"/>
@@ -517,7 +528,7 @@
             <w10:wrap type="none"/>
             <w10:anchorlock/>
           </v:shape>
-          <o:OLEObject Type="Embed" ProgID="Equation.KSEE3" ShapeID="_x0000_i1053" DrawAspect="Content" ObjectID="_1468075742" r:id="rId38">
+          <o:OLEObject Type="Embed" ProgID="Equation.KSEE3" ShapeID="_x0000_i1042" DrawAspect="Content" ObjectID="_1468075742" r:id="rId38">
             <o:LockedField>false</o:LockedField>
           </o:OLEObject>
         </w:object>
@@ -537,7 +548,7 @@
           <w:lang w:val="en-US" w:eastAsia="zh-CN"/>
         </w:rPr>
         <w:object>
-          <v:shape id="_x0000_i1056" o:spt="75" type="#_x0000_t75" style="height:16pt;width:21pt;" o:ole="t" filled="f" o:preferrelative="t" stroked="f" coordsize="21600,21600">
+          <v:shape id="_x0000_i1043" o:spt="75" type="#_x0000_t75" style="height:16pt;width:21pt;" o:ole="t" filled="f" o:preferrelative="t" stroked="f" coordsize="21600,21600">
             <v:path/>
             <v:fill on="f" focussize="0,0"/>
             <v:stroke on="f"/>
@@ -546,7 +557,7 @@
             <w10:wrap type="none"/>
             <w10:anchorlock/>
           </v:shape>
-          <o:OLEObject Type="Embed" ProgID="Equation.KSEE3" ShapeID="_x0000_i1056" DrawAspect="Content" ObjectID="_1468075743" r:id="rId40">
+          <o:OLEObject Type="Embed" ProgID="Equation.KSEE3" ShapeID="_x0000_i1043" DrawAspect="Content" ObjectID="_1468075743" r:id="rId40">
             <o:LockedField>false</o:LockedField>
           </o:OLEObject>
         </w:object>
@@ -566,7 +577,7 @@
           <w:lang w:val="en-US" w:eastAsia="zh-CN"/>
         </w:rPr>
         <w:object>
-          <v:shape id="_x0000_i1046" o:spt="75" type="#_x0000_t75" style="height:16pt;width:24.95pt;" o:ole="t" filled="f" o:preferrelative="t" stroked="f" coordsize="21600,21600">
+          <v:shape id="_x0000_i1044" o:spt="75" type="#_x0000_t75" style="height:16pt;width:24.95pt;" o:ole="t" filled="f" o:preferrelative="t" stroked="f" coordsize="21600,21600">
             <v:path/>
             <v:fill on="f" focussize="0,0"/>
             <v:stroke on="f"/>
@@ -575,7 +586,7 @@
             <w10:wrap type="none"/>
             <w10:anchorlock/>
           </v:shape>
-          <o:OLEObject Type="Embed" ProgID="Equation.KSEE3" ShapeID="_x0000_i1046" DrawAspect="Content" ObjectID="_1468075744" r:id="rId42">
+          <o:OLEObject Type="Embed" ProgID="Equation.KSEE3" ShapeID="_x0000_i1044" DrawAspect="Content" ObjectID="_1468075744" r:id="rId42">
             <o:LockedField>false</o:LockedField>
           </o:OLEObject>
         </w:object>
@@ -595,7 +606,8 @@
           <w:lang w:val="en-US" w:eastAsia="zh-CN"/>
         </w:rPr>
         <w:object>
-          <v:shape id="_x0000_i1048" o:spt="75" type="#_x0000_t75" style="height:16pt;width:37pt;" o:ole="t" filled="f" o:preferrelative="t" stroked="f" coordsize="21600,21600">
+          <v:shape id="_x0000_i1045" o:spt="75" type="#_x0000_t75" style="height:16pt;width:37pt;" o:ole="t" filled="f" o:preferrelative="t" stroked="f" coordsize="21600,21600">
+            <v:path/>
             <v:fill on="f" focussize="0,0"/>
             <v:stroke on="f"/>
             <v:imagedata r:id="rId45" o:title=""/>
@@ -603,7 +615,7 @@
             <w10:wrap type="none"/>
             <w10:anchorlock/>
           </v:shape>
-          <o:OLEObject Type="Embed" ProgID="Equation.KSEE3" ShapeID="_x0000_i1048" DrawAspect="Content" ObjectID="_1468075745" r:id="rId44">
+          <o:OLEObject Type="Embed" ProgID="Equation.KSEE3" ShapeID="_x0000_i1045" DrawAspect="Content" ObjectID="_1468075745" r:id="rId44">
             <o:LockedField>false</o:LockedField>
           </o:OLEObject>
         </w:object>
@@ -623,7 +635,8 @@
           <w:lang w:val="en-US" w:eastAsia="zh-CN"/>
         </w:rPr>
         <w:object>
-          <v:shape id="_x0000_i1049" o:spt="75" type="#_x0000_t75" style="height:16pt;width:60pt;" o:ole="t" filled="f" o:preferrelative="t" stroked="f" coordsize="21600,21600">
+          <v:shape id="_x0000_i1046" o:spt="75" type="#_x0000_t75" style="height:16pt;width:60pt;" o:ole="t" filled="f" o:preferrelative="t" stroked="f" coordsize="21600,21600">
+            <v:path/>
             <v:fill on="f" focussize="0,0"/>
             <v:stroke on="f"/>
             <v:imagedata r:id="rId47" o:title=""/>
@@ -631,7 +644,7 @@
             <w10:wrap type="none"/>
             <w10:anchorlock/>
           </v:shape>
-          <o:OLEObject Type="Embed" ProgID="Equation.KSEE3" ShapeID="_x0000_i1049" DrawAspect="Content" ObjectID="_1468075746" r:id="rId46">
+          <o:OLEObject Type="Embed" ProgID="Equation.KSEE3" ShapeID="_x0000_i1046" DrawAspect="Content" ObjectID="_1468075746" r:id="rId46">
             <o:LockedField>false</o:LockedField>
           </o:OLEObject>
         </w:object>
@@ -651,7 +664,7 @@
           <w:lang w:val="en-US" w:eastAsia="zh-CN"/>
         </w:rPr>
         <w:object>
-          <v:shape id="_x0000_i1050" o:spt="75" alt="" type="#_x0000_t75" style="height:17pt;width:29pt;" o:ole="t" filled="f" o:preferrelative="t" stroked="f" coordsize="21600,21600">
+          <v:shape id="_x0000_i1047" o:spt="75" type="#_x0000_t75" style="height:17pt;width:29pt;" o:ole="t" filled="f" o:preferrelative="t" stroked="f" coordsize="21600,21600">
             <v:path/>
             <v:fill on="f" focussize="0,0"/>
             <v:stroke on="f"/>
@@ -660,7 +673,7 @@
             <w10:wrap type="none"/>
             <w10:anchorlock/>
           </v:shape>
-          <o:OLEObject Type="Embed" ProgID="Equation.KSEE3" ShapeID="_x0000_i1050" DrawAspect="Content" ObjectID="_1468075747" r:id="rId48">
+          <o:OLEObject Type="Embed" ProgID="Equation.KSEE3" ShapeID="_x0000_i1047" DrawAspect="Content" ObjectID="_1468075747" r:id="rId48">
             <o:LockedField>false</o:LockedField>
           </o:OLEObject>
         </w:object>
@@ -680,7 +693,8 @@
           <w:lang w:val="en-US" w:eastAsia="zh-CN"/>
         </w:rPr>
         <w:object>
-          <v:shape id="_x0000_i1051" o:spt="75" type="#_x0000_t75" style="height:16pt;width:28pt;" o:ole="t" filled="f" o:preferrelative="t" stroked="f" coordsize="21600,21600">
+          <v:shape id="_x0000_i1048" o:spt="75" type="#_x0000_t75" style="height:16pt;width:28pt;" o:ole="t" filled="f" o:preferrelative="t" stroked="f" coordsize="21600,21600">
+            <v:path/>
             <v:fill on="f" focussize="0,0"/>
             <v:stroke on="f"/>
             <v:imagedata r:id="rId51" o:title=""/>
@@ -688,7 +702,7 @@
             <w10:wrap type="none"/>
             <w10:anchorlock/>
           </v:shape>
-          <o:OLEObject Type="Embed" ProgID="Equation.KSEE3" ShapeID="_x0000_i1051" DrawAspect="Content" ObjectID="_1468075748" r:id="rId50">
+          <o:OLEObject Type="Embed" ProgID="Equation.KSEE3" ShapeID="_x0000_i1048" DrawAspect="Content" ObjectID="_1468075748" r:id="rId50">
             <o:LockedField>false</o:LockedField>
           </o:OLEObject>
         </w:object>
@@ -708,7 +722,7 @@
           <w:lang w:val="en-US" w:eastAsia="zh-CN"/>
         </w:rPr>
         <w:object>
-          <v:shape id="_x0000_i1052" o:spt="75" alt="" type="#_x0000_t75" style="height:16pt;width:42.95pt;" o:ole="t" filled="f" o:preferrelative="t" stroked="f" coordsize="21600,21600">
+          <v:shape id="_x0000_i1049" o:spt="75" type="#_x0000_t75" style="height:16pt;width:42.95pt;" o:ole="t" filled="f" o:preferrelative="t" stroked="f" coordsize="21600,21600">
             <v:path/>
             <v:fill on="f" focussize="0,0"/>
             <v:stroke on="f"/>
@@ -717,7 +731,7 @@
             <w10:wrap type="none"/>
             <w10:anchorlock/>
           </v:shape>
-          <o:OLEObject Type="Embed" ProgID="Equation.KSEE3" ShapeID="_x0000_i1052" DrawAspect="Content" ObjectID="_1468075749" r:id="rId52">
+          <o:OLEObject Type="Embed" ProgID="Equation.KSEE3" ShapeID="_x0000_i1049" DrawAspect="Content" ObjectID="_1468075749" r:id="rId52">
             <o:LockedField>false</o:LockedField>
           </o:OLEObject>
         </w:object>
@@ -808,7 +822,7 @@
     <w:lsdException w:qFormat="1" w:unhideWhenUsed="0" w:uiPriority="0" w:semiHidden="0" w:name="Title"/>
     <w:lsdException w:unhideWhenUsed="0" w:uiPriority="0" w:semiHidden="0" w:name="Closing"/>
     <w:lsdException w:unhideWhenUsed="0" w:uiPriority="0" w:semiHidden="0" w:name="Signature"/>
-    <w:lsdException w:unhideWhenUsed="0" w:uiPriority="0" w:name="Default Paragraph Font"/>
+    <w:lsdException w:qFormat="1" w:unhideWhenUsed="0" w:uiPriority="0" w:name="Default Paragraph Font"/>
     <w:lsdException w:unhideWhenUsed="0" w:uiPriority="0" w:semiHidden="0" w:name="Body Text"/>
     <w:lsdException w:unhideWhenUsed="0" w:uiPriority="0" w:semiHidden="0" w:name="Body Text Indent"/>
     <w:lsdException w:unhideWhenUsed="0" w:uiPriority="0" w:semiHidden="0" w:name="List Continue"/>
@@ -846,7 +860,7 @@
     <w:lsdException w:unhideWhenUsed="0" w:uiPriority="0" w:semiHidden="0" w:name="HTML Sample"/>
     <w:lsdException w:unhideWhenUsed="0" w:uiPriority="0" w:semiHidden="0" w:name="HTML Typewriter"/>
     <w:lsdException w:unhideWhenUsed="0" w:uiPriority="0" w:semiHidden="0" w:name="HTML Variable"/>
-    <w:lsdException w:unhideWhenUsed="0" w:uiPriority="0" w:name="Normal Table"/>
+    <w:lsdException w:qFormat="1" w:unhideWhenUsed="0" w:uiPriority="0" w:name="Normal Table"/>
     <w:lsdException w:unhideWhenUsed="0" w:uiPriority="0" w:semiHidden="0" w:name="annotation subject"/>
     <w:lsdException w:unhideWhenUsed="0" w:uiPriority="0" w:semiHidden="0" w:name="Table Simple 1"/>
     <w:lsdException w:unhideWhenUsed="0" w:uiPriority="0" w:semiHidden="0" w:name="Table Simple 2"/>
@@ -1011,11 +1025,13 @@
   <w:style w:type="character" w:default="1" w:styleId="3">
     <w:name w:val="Default Paragraph Font"/>
     <w:semiHidden/>
+    <w:qFormat/>
     <w:uiPriority w:val="0"/>
   </w:style>
   <w:style w:type="table" w:default="1" w:styleId="2">
     <w:name w:val="Normal Table"/>
     <w:semiHidden/>
+    <w:qFormat/>
     <w:uiPriority w:val="0"/>
     <w:tblPr>
       <w:tblCellMar>

</xml_diff>

<commit_message>
build formula editor to master branch
</commit_message>
<xml_diff>
--- a/公式编辑文档.docx
+++ b/公式编辑文档.docx
@@ -29,14 +29,6 @@
             <o:LockedField>false</o:LockedField>
           </o:OLEObject>
         </w:object>
-      </w:r>
-      <w:r>
-        <w:rPr>
-          <w:rFonts w:hint="eastAsia"/>
-          <w:position w:val="-14"/>
-          <w:lang w:val="en-US" w:eastAsia="zh-CN"/>
-        </w:rPr>
-        <w:t xml:space="preserve">    </w:t>
       </w:r>
       <w:bookmarkStart w:id="0" w:name="_GoBack"/>
       <w:bookmarkEnd w:id="0"/>

</xml_diff>